<commit_message>
replace constant method updated
</commit_message>
<xml_diff>
--- a/note.docx
+++ b/note.docx
@@ -29,7 +29,15 @@
     </w:p>
     <w:p>
       <w:r>
-        <w:t xml:space="preserve">    4. another variable with char+num like "var22"</w:t>
+        <w:t xml:space="preserve">    4. another variable with </w:t>
+      </w:r>
+      <w:proofErr w:type="spellStart"/>
+      <w:r>
+        <w:t>char+num</w:t>
+      </w:r>
+      <w:proofErr w:type="spellEnd"/>
+      <w:r>
+        <w:t xml:space="preserve"> like "var22"</w:t>
       </w:r>
     </w:p>
     <w:p/>
@@ -41,8 +49,13 @@
     <w:p/>
     <w:p>
       <w:r>
-        <w:t>3. output must be in SMT-lib format (using to_smt2() )</w:t>
-      </w:r>
+        <w:t>3. output must be in SMT-lib format (using to_smt2(</w:t>
+      </w:r>
+      <w:proofErr w:type="gramStart"/>
+      <w:r>
+        <w:t>) )</w:t>
+      </w:r>
+      <w:proofErr w:type="gramEnd"/>
     </w:p>
     <w:p/>
     <w:p>
@@ -57,6 +70,201 @@
       </w:r>
     </w:p>
     <w:p/>
+    <w:p>
+      <w:pPr>
+        <w:rPr>
+          <w:rFonts w:ascii="Segoe UI" w:hAnsi="Segoe UI" w:cs="Segoe UI"/>
+          <w:color w:val="0C0D0E"/>
+          <w:sz w:val="20"/>
+          <w:szCs w:val="20"/>
+          <w:shd w:val="clear" w:color="auto" w:fill="FFFFFF"/>
+        </w:rPr>
+      </w:pPr>
+      <w:r>
+        <w:rPr>
+          <w:rFonts w:ascii="Segoe UI" w:hAnsi="Segoe UI" w:cs="Segoe UI"/>
+          <w:color w:val="0C0D0E"/>
+          <w:sz w:val="20"/>
+          <w:szCs w:val="20"/>
+          <w:shd w:val="clear" w:color="auto" w:fill="FFFFFF"/>
+        </w:rPr>
+        <w:t>num. conflicts</w:t>
+      </w:r>
+      <w:r>
+        <w:rPr>
+          <w:rFonts w:ascii="Segoe UI" w:hAnsi="Segoe UI" w:cs="Segoe UI"/>
+          <w:color w:val="0C0D0E"/>
+          <w:sz w:val="20"/>
+          <w:szCs w:val="20"/>
+          <w:shd w:val="clear" w:color="auto" w:fill="FFFFFF"/>
+        </w:rPr>
+        <w:t xml:space="preserve"> (</w:t>
+      </w:r>
+      <w:proofErr w:type="gramStart"/>
+      <w:r>
+        <w:rPr>
+          <w:rFonts w:ascii="Segoe UI" w:hAnsi="Segoe UI" w:cs="Segoe UI"/>
+          <w:color w:val="0C0D0E"/>
+          <w:sz w:val="20"/>
+          <w:szCs w:val="20"/>
+          <w:shd w:val="clear" w:color="auto" w:fill="FFFFFF"/>
+        </w:rPr>
+        <w:t>less better</w:t>
+      </w:r>
+      <w:proofErr w:type="gramEnd"/>
+      <w:r>
+        <w:rPr>
+          <w:rFonts w:ascii="Segoe UI" w:hAnsi="Segoe UI" w:cs="Segoe UI"/>
+          <w:color w:val="0C0D0E"/>
+          <w:sz w:val="20"/>
+          <w:szCs w:val="20"/>
+          <w:shd w:val="clear" w:color="auto" w:fill="FFFFFF"/>
+        </w:rPr>
+        <w:t>)</w:t>
+      </w:r>
+    </w:p>
+    <w:p>
+      <w:pPr>
+        <w:shd w:val="clear" w:color="auto" w:fill="FFFFFF"/>
+        <w:spacing w:after="264"/>
+        <w:textAlignment w:val="baseline"/>
+        <w:rPr>
+          <w:rFonts w:ascii="Segoe UI" w:eastAsia="Times New Roman" w:hAnsi="Segoe UI" w:cs="Segoe UI"/>
+          <w:color w:val="0C0D0E"/>
+          <w:sz w:val="23"/>
+          <w:szCs w:val="23"/>
+        </w:rPr>
+      </w:pPr>
+      <w:r>
+        <w:rPr>
+          <w:rFonts w:ascii="Segoe UI" w:eastAsia="Times New Roman" w:hAnsi="Segoe UI" w:cs="Segoe UI"/>
+          <w:color w:val="0C0D0E"/>
+          <w:sz w:val="23"/>
+          <w:szCs w:val="23"/>
+        </w:rPr>
+        <w:t xml:space="preserve">"num. conflicts" is useful for estimating the size of the search space traversed by Z3. We may say an </w:t>
+      </w:r>
+      <w:proofErr w:type="spellStart"/>
+      <w:r>
+        <w:rPr>
+          <w:rFonts w:ascii="Segoe UI" w:eastAsia="Times New Roman" w:hAnsi="Segoe UI" w:cs="Segoe UI"/>
+          <w:color w:val="0C0D0E"/>
+          <w:sz w:val="23"/>
+          <w:szCs w:val="23"/>
+        </w:rPr>
+        <w:t>axiomatisation</w:t>
+      </w:r>
+      <w:proofErr w:type="spellEnd"/>
+      <w:r>
+        <w:rPr>
+          <w:rFonts w:ascii="Segoe UI" w:eastAsia="Times New Roman" w:hAnsi="Segoe UI" w:cs="Segoe UI"/>
+          <w:color w:val="0C0D0E"/>
+          <w:sz w:val="23"/>
+          <w:szCs w:val="23"/>
+        </w:rPr>
+        <w:t xml:space="preserve"> is "better" if the size of the search space is smaller.</w:t>
+      </w:r>
+    </w:p>
+    <w:p>
+      <w:pPr>
+        <w:rPr>
+          <w:rFonts w:ascii="Segoe UI" w:hAnsi="Segoe UI" w:cs="Segoe UI"/>
+          <w:color w:val="0C0D0E"/>
+          <w:sz w:val="23"/>
+          <w:szCs w:val="23"/>
+          <w:shd w:val="clear" w:color="auto" w:fill="FFFFFF"/>
+        </w:rPr>
+      </w:pPr>
+      <w:r>
+        <w:rPr>
+          <w:rStyle w:val="HTMLCode"/>
+          <w:rFonts w:ascii="var(--ff-mono)" w:eastAsiaTheme="minorHAnsi" w:hAnsi="var(--ff-mono)"/>
+          <w:color w:val="0C0D0E"/>
+          <w:bdr w:val="none" w:sz="0" w:space="0" w:color="auto" w:frame="1"/>
+        </w:rPr>
+        <w:t>conflicts</w:t>
+      </w:r>
+      <w:r>
+        <w:rPr>
+          <w:rFonts w:ascii="Segoe UI" w:hAnsi="Segoe UI" w:cs="Segoe UI"/>
+          <w:color w:val="0C0D0E"/>
+          <w:sz w:val="23"/>
+          <w:szCs w:val="23"/>
+          <w:shd w:val="clear" w:color="auto" w:fill="FFFFFF"/>
+        </w:rPr>
+        <w:t xml:space="preserve"> indicate assignments that happen in the theory </w:t>
+      </w:r>
+      <w:proofErr w:type="spellStart"/>
+      <w:r>
+        <w:rPr>
+          <w:rFonts w:ascii="Segoe UI" w:hAnsi="Segoe UI" w:cs="Segoe UI"/>
+          <w:color w:val="0C0D0E"/>
+          <w:sz w:val="23"/>
+          <w:szCs w:val="23"/>
+          <w:shd w:val="clear" w:color="auto" w:fill="FFFFFF"/>
+        </w:rPr>
+        <w:t>subsolvers</w:t>
+      </w:r>
+      <w:proofErr w:type="spellEnd"/>
+      <w:r>
+        <w:rPr>
+          <w:rFonts w:ascii="Segoe UI" w:hAnsi="Segoe UI" w:cs="Segoe UI"/>
+          <w:color w:val="0C0D0E"/>
+          <w:sz w:val="23"/>
+          <w:szCs w:val="23"/>
+          <w:shd w:val="clear" w:color="auto" w:fill="FFFFFF"/>
+        </w:rPr>
+        <w:t xml:space="preserve"> and that did not make the formula true. If the formula can be satisfied and the number of conflicts is high, it basically means that the prover tried lots of assignments that did not satisfy the formula,</w:t>
+      </w:r>
+    </w:p>
+    <w:p>
+      <w:pPr>
+        <w:rPr>
+          <w:rFonts w:ascii="Times New Roman" w:eastAsia="Times New Roman" w:hAnsi="Times New Roman" w:cs="Times New Roman"/>
+        </w:rPr>
+      </w:pPr>
+    </w:p>
+    <w:p>
+      <w:pPr>
+        <w:rPr>
+          <w:rFonts w:ascii="Segoe UI" w:hAnsi="Segoe UI" w:cs="Segoe UI"/>
+          <w:color w:val="0C0D0E"/>
+          <w:sz w:val="23"/>
+          <w:szCs w:val="23"/>
+          <w:shd w:val="clear" w:color="auto" w:fill="FFFFFF"/>
+        </w:rPr>
+      </w:pPr>
+      <w:r>
+        <w:rPr>
+          <w:rStyle w:val="HTMLCode"/>
+          <w:rFonts w:ascii="var(--ff-mono)" w:eastAsiaTheme="minorHAnsi" w:hAnsi="var(--ff-mono)"/>
+          <w:color w:val="0C0D0E"/>
+          <w:bdr w:val="none" w:sz="0" w:space="0" w:color="auto" w:frame="1"/>
+        </w:rPr>
+        <w:t>quant-instantiations</w:t>
+      </w:r>
+      <w:r>
+        <w:rPr>
+          <w:rFonts w:ascii="Segoe UI" w:hAnsi="Segoe UI" w:cs="Segoe UI"/>
+          <w:color w:val="0C0D0E"/>
+          <w:sz w:val="23"/>
+          <w:szCs w:val="23"/>
+          <w:shd w:val="clear" w:color="auto" w:fill="FFFFFF"/>
+        </w:rPr>
+        <w:t> indicates the number of instantiated quantifiers. The fewer instantiations the better, but you of course don't want to make your patterns/triggers too strict because Z3 then won't be able to prove anything</w:t>
+      </w:r>
+    </w:p>
+    <w:p>
+      <w:pPr>
+        <w:rPr>
+          <w:rFonts w:ascii="Segoe UI" w:hAnsi="Segoe UI" w:cs="Segoe UI"/>
+          <w:color w:val="0C0D0E"/>
+          <w:sz w:val="20"/>
+          <w:szCs w:val="20"/>
+          <w:shd w:val="clear" w:color="auto" w:fill="FFFFFF"/>
+        </w:rPr>
+      </w:pPr>
+    </w:p>
     <w:p/>
     <w:p/>
     <w:p/>
@@ -232,15 +440,7 @@
           <w:sz w:val="27"/>
           <w:szCs w:val="27"/>
         </w:rPr>
-        <w:t> if there is some assignment of appropriate values to its uninterpreted symbols under which </w:t>
-      </w:r>
-      <w:r>
-        <w:rPr>
-          <w:rStyle w:val="HTMLTypewriter"/>
-          <w:rFonts w:eastAsiaTheme="minorHAnsi"/>
-          <w:color w:val="000000"/>
-        </w:rPr>
-        <w:t>F</w:t>
+        <w:t xml:space="preserve"> if there is some assignment of appropriate values to its uninterpreted symbols under </w:t>
       </w:r>
       <w:r>
         <w:rPr>
@@ -249,8 +449,37 @@
           <w:sz w:val="27"/>
           <w:szCs w:val="27"/>
         </w:rPr>
+        <w:lastRenderedPageBreak/>
+        <w:t>which </w:t>
+      </w:r>
+      <w:r>
+        <w:rPr>
+          <w:rStyle w:val="HTMLTypewriter"/>
+          <w:rFonts w:eastAsiaTheme="minorHAnsi"/>
+          <w:color w:val="000000"/>
+        </w:rPr>
+        <w:t>F</w:t>
+      </w:r>
+      <w:r>
+        <w:rPr>
+          <w:rFonts w:ascii="Times" w:hAnsi="Times"/>
+          <w:color w:val="000000"/>
+          <w:sz w:val="27"/>
+          <w:szCs w:val="27"/>
+        </w:rPr>
         <w:t> evaluates to true. Validity is about finding a proof of a statement; satisfiability is about finding a solution to a set of constraints</w:t>
       </w:r>
+    </w:p>
+    <w:p/>
+    <w:p>
+      <w:hyperlink r:id="rId6" w:history="1">
+        <w:r>
+          <w:rPr>
+            <w:rStyle w:val="Hyperlink"/>
+          </w:rPr>
+          <w:t>https://stackoverflow.com/questions/23064533/statistics-in-z3</w:t>
+        </w:r>
+      </w:hyperlink>
     </w:p>
     <w:p/>
     <w:p/>
@@ -356,7 +585,15 @@
         </w:numPr>
       </w:pPr>
       <w:r>
-        <w:t>Not equal to (!=): 3 != 5 evaluates to True.</w:t>
+        <w:t xml:space="preserve">Not equal to </w:t>
+      </w:r>
+      <w:proofErr w:type="gramStart"/>
+      <w:r>
+        <w:t>(!=</w:t>
+      </w:r>
+      <w:proofErr w:type="gramEnd"/>
+      <w:r>
+        <w:t>): 3 != 5 evaluates to True.</w:t>
       </w:r>
     </w:p>
     <w:p>
@@ -404,7 +641,15 @@
         </w:numPr>
       </w:pPr>
       <w:r>
-        <w:t>Less than or equal to (&lt;=): 4 &lt;= 3 evaluates to False.</w:t>
+        <w:t xml:space="preserve">Less than or equal to (&lt;=): 4 &lt;= 3 evaluates </w:t>
+      </w:r>
+      <w:proofErr w:type="gramStart"/>
+      <w:r>
+        <w:t>to</w:t>
+      </w:r>
+      <w:proofErr w:type="gramEnd"/>
+      <w:r>
+        <w:t xml:space="preserve"> False.</w:t>
       </w:r>
     </w:p>
     <w:p>
@@ -421,7 +666,15 @@
         </w:numPr>
       </w:pPr>
       <w:r>
-        <w:t>AND (and): True and False evaluates to False.</w:t>
+        <w:t xml:space="preserve">AND (and): True and False evaluates </w:t>
+      </w:r>
+      <w:proofErr w:type="gramStart"/>
+      <w:r>
+        <w:t>to</w:t>
+      </w:r>
+      <w:proofErr w:type="gramEnd"/>
+      <w:r>
+        <w:t xml:space="preserve"> False.</w:t>
       </w:r>
     </w:p>
     <w:p>
@@ -445,7 +698,15 @@
         </w:numPr>
       </w:pPr>
       <w:r>
-        <w:t>NOT (not): not True evaluates to False.</w:t>
+        <w:t xml:space="preserve">NOT (not): not True evaluates </w:t>
+      </w:r>
+      <w:proofErr w:type="gramStart"/>
+      <w:r>
+        <w:t>to</w:t>
+      </w:r>
+      <w:proofErr w:type="gramEnd"/>
+      <w:r>
+        <w:t xml:space="preserve"> False.</w:t>
       </w:r>
     </w:p>
     <w:p>
@@ -2068,6 +2329,29 @@
       <w:szCs w:val="20"/>
     </w:rPr>
   </w:style>
+  <w:style w:type="character" w:styleId="Hyperlink">
+    <w:name w:val="Hyperlink"/>
+    <w:basedOn w:val="DefaultParagraphFont"/>
+    <w:uiPriority w:val="99"/>
+    <w:unhideWhenUsed/>
+    <w:rsid w:val="005F31CD"/>
+    <w:rPr>
+      <w:color w:val="0563C1" w:themeColor="hyperlink"/>
+      <w:u w:val="single"/>
+    </w:rPr>
+  </w:style>
+  <w:style w:type="character" w:styleId="UnresolvedMention">
+    <w:name w:val="Unresolved Mention"/>
+    <w:basedOn w:val="DefaultParagraphFont"/>
+    <w:uiPriority w:val="99"/>
+    <w:semiHidden/>
+    <w:unhideWhenUsed/>
+    <w:rsid w:val="005F31CD"/>
+    <w:rPr>
+      <w:color w:val="605E5C"/>
+      <w:shd w:val="clear" w:color="auto" w:fill="E1DFDD"/>
+    </w:rPr>
+  </w:style>
 </w:styles>
 </file>
 

</xml_diff>

<commit_message>
check on all formula and datasets
</commit_message>
<xml_diff>
--- a/note.docx
+++ b/note.docx
@@ -29,15 +29,7 @@
     </w:p>
     <w:p>
       <w:r>
-        <w:t xml:space="preserve">    4. another variable with </w:t>
-      </w:r>
-      <w:proofErr w:type="spellStart"/>
-      <w:r>
-        <w:t>char+num</w:t>
-      </w:r>
-      <w:proofErr w:type="spellEnd"/>
-      <w:r>
-        <w:t xml:space="preserve"> like "var22"</w:t>
+        <w:t xml:space="preserve">    4. another variable with char+num like "var22"</w:t>
       </w:r>
     </w:p>
     <w:p/>
@@ -49,18 +41,23 @@
     <w:p/>
     <w:p>
       <w:r>
-        <w:t>3. output must be in SMT-lib format (using to_smt2(</w:t>
-      </w:r>
-      <w:proofErr w:type="gramStart"/>
-      <w:r>
-        <w:t>) )</w:t>
-      </w:r>
-      <w:proofErr w:type="gramEnd"/>
+        <w:t>3. output must be in SMT-lib format (using to_smt2() )</w:t>
+      </w:r>
     </w:p>
     <w:p/>
     <w:p>
       <w:r>
         <w:t>4. mutation count</w:t>
+      </w:r>
+    </w:p>
+    <w:p>
+      <w:r>
+        <w:t xml:space="preserve">5. formula 2 , only show And , it must also return Not </w:t>
+      </w:r>
+    </w:p>
+    <w:p>
+      <w:r>
+        <w:t>6. formula 12</w:t>
       </w:r>
     </w:p>
     <w:p/>
@@ -88,29 +85,7 @@
           <w:szCs w:val="20"/>
           <w:shd w:val="clear" w:color="auto" w:fill="FFFFFF"/>
         </w:rPr>
-        <w:t>num. conflicts (</w:t>
-      </w:r>
-      <w:proofErr w:type="gramStart"/>
-      <w:r>
-        <w:rPr>
-          <w:rFonts w:ascii="Segoe UI" w:hAnsi="Segoe UI" w:cs="Segoe UI"/>
-          <w:color w:val="0C0D0E"/>
-          <w:sz w:val="20"/>
-          <w:szCs w:val="20"/>
-          <w:shd w:val="clear" w:color="auto" w:fill="FFFFFF"/>
-        </w:rPr>
-        <w:t>less better</w:t>
-      </w:r>
-      <w:proofErr w:type="gramEnd"/>
-      <w:r>
-        <w:rPr>
-          <w:rFonts w:ascii="Segoe UI" w:hAnsi="Segoe UI" w:cs="Segoe UI"/>
-          <w:color w:val="0C0D0E"/>
-          <w:sz w:val="20"/>
-          <w:szCs w:val="20"/>
-          <w:shd w:val="clear" w:color="auto" w:fill="FFFFFF"/>
-        </w:rPr>
-        <w:t>)</w:t>
+        <w:t>num. conflicts (less better)</w:t>
       </w:r>
     </w:p>
     <w:p>
@@ -132,27 +107,7 @@
           <w:sz w:val="23"/>
           <w:szCs w:val="23"/>
         </w:rPr>
-        <w:t xml:space="preserve">"num. conflicts" is useful for estimating the size of the search space traversed by Z3. We may say an </w:t>
-      </w:r>
-      <w:proofErr w:type="spellStart"/>
-      <w:r>
-        <w:rPr>
-          <w:rFonts w:ascii="Segoe UI" w:eastAsia="Times New Roman" w:hAnsi="Segoe UI" w:cs="Segoe UI"/>
-          <w:color w:val="0C0D0E"/>
-          <w:sz w:val="23"/>
-          <w:szCs w:val="23"/>
-        </w:rPr>
-        <w:t>axiomatisation</w:t>
-      </w:r>
-      <w:proofErr w:type="spellEnd"/>
-      <w:r>
-        <w:rPr>
-          <w:rFonts w:ascii="Segoe UI" w:eastAsia="Times New Roman" w:hAnsi="Segoe UI" w:cs="Segoe UI"/>
-          <w:color w:val="0C0D0E"/>
-          <w:sz w:val="23"/>
-          <w:szCs w:val="23"/>
-        </w:rPr>
-        <w:t xml:space="preserve"> is "better" if the size of the search space is smaller.</w:t>
+        <w:t>"num. conflicts" is useful for estimating the size of the search space traversed by Z3. We may say an axiomatisation is "better" if the size of the search space is smaller.</w:t>
       </w:r>
     </w:p>
     <w:p>
@@ -182,29 +137,7 @@
           <w:szCs w:val="23"/>
           <w:shd w:val="clear" w:color="auto" w:fill="FFFFFF"/>
         </w:rPr>
-        <w:t xml:space="preserve"> indicate assignments that happen in the theory </w:t>
-      </w:r>
-      <w:proofErr w:type="spellStart"/>
-      <w:r>
-        <w:rPr>
-          <w:rFonts w:ascii="Segoe UI" w:hAnsi="Segoe UI" w:cs="Segoe UI"/>
-          <w:color w:val="0C0D0E"/>
-          <w:sz w:val="23"/>
-          <w:szCs w:val="23"/>
-          <w:shd w:val="clear" w:color="auto" w:fill="FFFFFF"/>
-        </w:rPr>
-        <w:t>subsolvers</w:t>
-      </w:r>
-      <w:proofErr w:type="spellEnd"/>
-      <w:r>
-        <w:rPr>
-          <w:rFonts w:ascii="Segoe UI" w:hAnsi="Segoe UI" w:cs="Segoe UI"/>
-          <w:color w:val="0C0D0E"/>
-          <w:sz w:val="23"/>
-          <w:szCs w:val="23"/>
-          <w:shd w:val="clear" w:color="auto" w:fill="FFFFFF"/>
-        </w:rPr>
-        <w:t xml:space="preserve"> and that did not make the formula true. If the formula can be satisfied and the number of conflicts is high, it basically means that the prover tried lots of assignments that did not satisfy the formula,</w:t>
+        <w:t> indicate assignments that happen in the theory subsolvers and that did not make the formula true. If the formula can be satisfied and the number of conflicts is high, it basically means that the prover tried lots of assignments that did not satisfy the formula,</w:t>
       </w:r>
     </w:p>
     <w:p>
@@ -260,24 +193,27 @@
         <w:t xml:space="preserve">challenge: </w:t>
       </w:r>
       <w:r>
-        <w:t xml:space="preserve">z3 automatically convert int to real </w:t>
-      </w:r>
-      <w:proofErr w:type="spellStart"/>
-      <w:r>
-        <w:t>toReal</w:t>
-      </w:r>
-      <w:proofErr w:type="spellEnd"/>
-      <w:r>
-        <w:t>() on asserts</w:t>
+        <w:t>z3 automatically convert int to real toReal() on asserts</w:t>
+      </w:r>
+    </w:p>
+    <w:p>
+      <w:r>
+        <w:t xml:space="preserve">challenge: finding unsat formula, we had to manually find an unsat formula </w:t>
       </w:r>
     </w:p>
     <w:p/>
+    <w:p>
+      <w:r>
+        <w:t xml:space="preserve">We are using depth first </w:t>
+      </w:r>
+    </w:p>
     <w:p/>
     <w:p>
       <w:r>
-        <w:t xml:space="preserve">We are using depth first </w:t>
-      </w:r>
-    </w:p>
+        <w:t>Best solver, have value for all variables</w:t>
+      </w:r>
+    </w:p>
+    <w:p/>
     <w:p>
       <w:r>
         <w:fldChar w:fldCharType="begin"/>
@@ -445,17 +381,7 @@
           <w:sz w:val="27"/>
           <w:szCs w:val="27"/>
         </w:rPr>
-        <w:t xml:space="preserve"> if there is some assignment of appropriate values to its uninterpreted symbols under </w:t>
-      </w:r>
-      <w:r>
-        <w:rPr>
-          <w:rFonts w:ascii="Times" w:hAnsi="Times"/>
-          <w:color w:val="000000"/>
-          <w:sz w:val="27"/>
-          <w:szCs w:val="27"/>
-        </w:rPr>
-        <w:lastRenderedPageBreak/>
-        <w:t>which </w:t>
+        <w:t> if there is some assignment of appropriate values to its uninterpreted symbols under which </w:t>
       </w:r>
       <w:r>
         <w:rPr>
@@ -590,15 +516,7 @@
         </w:numPr>
       </w:pPr>
       <w:r>
-        <w:t xml:space="preserve">Not equal to </w:t>
-      </w:r>
-      <w:proofErr w:type="gramStart"/>
-      <w:r>
-        <w:t>(!=</w:t>
-      </w:r>
-      <w:proofErr w:type="gramEnd"/>
-      <w:r>
-        <w:t>): 3 != 5 evaluates to True.</w:t>
+        <w:t>Not equal to (!=): 3 != 5 evaluates to True.</w:t>
       </w:r>
     </w:p>
     <w:p>
@@ -646,15 +564,7 @@
         </w:numPr>
       </w:pPr>
       <w:r>
-        <w:t xml:space="preserve">Less than or equal to (&lt;=): 4 &lt;= 3 evaluates </w:t>
-      </w:r>
-      <w:proofErr w:type="gramStart"/>
-      <w:r>
-        <w:t>to</w:t>
-      </w:r>
-      <w:proofErr w:type="gramEnd"/>
-      <w:r>
-        <w:t xml:space="preserve"> False.</w:t>
+        <w:t>Less than or equal to (&lt;=): 4 &lt;= 3 evaluates to False.</w:t>
       </w:r>
     </w:p>
     <w:p>
@@ -671,15 +581,7 @@
         </w:numPr>
       </w:pPr>
       <w:r>
-        <w:t xml:space="preserve">AND (and): True and False evaluates </w:t>
-      </w:r>
-      <w:proofErr w:type="gramStart"/>
-      <w:r>
-        <w:t>to</w:t>
-      </w:r>
-      <w:proofErr w:type="gramEnd"/>
-      <w:r>
-        <w:t xml:space="preserve"> False.</w:t>
+        <w:t>AND (and): True and False evaluates to False.</w:t>
       </w:r>
     </w:p>
     <w:p>
@@ -703,15 +605,7 @@
         </w:numPr>
       </w:pPr>
       <w:r>
-        <w:t xml:space="preserve">NOT (not): not True evaluates </w:t>
-      </w:r>
-      <w:proofErr w:type="gramStart"/>
-      <w:r>
-        <w:t>to</w:t>
-      </w:r>
-      <w:proofErr w:type="gramEnd"/>
-      <w:r>
-        <w:t xml:space="preserve"> False.</w:t>
+        <w:t>NOT (not): not True evaluates to False.</w:t>
       </w:r>
     </w:p>
     <w:p>

</xml_diff>